<commit_message>
add & delete material
</commit_message>
<xml_diff>
--- a/QL VLXD.docx
+++ b/QL VLXD.docx
@@ -5,22 +5,23 @@
     <w:p>
       <w:pPr>
         <w:rPr>
+          <w:b/>
+          <w:bCs/>
+          <w:sz w:val="36"/>
+          <w:szCs w:val="36"/>
           <w:lang w:val="vi-VN"/>
         </w:rPr>
       </w:pPr>
       <w:r>
         <w:rPr>
+          <w:b/>
+          <w:bCs/>
+          <w:sz w:val="36"/>
+          <w:szCs w:val="36"/>
           <w:lang w:val="vi-VN"/>
         </w:rPr>
         <w:t>Quản lý kho vật liệu xây dựng</w:t>
       </w:r>
-    </w:p>
-    <w:p>
-      <w:pPr>
-        <w:rPr>
-          <w:lang w:val="vi-VN"/>
-        </w:rPr>
-      </w:pPr>
     </w:p>
     <w:p>
       <w:pPr>
@@ -30,11 +31,15 @@
           <w:numId w:val="1"/>
         </w:numPr>
         <w:rPr>
+          <w:sz w:val="36"/>
+          <w:szCs w:val="36"/>
           <w:lang w:val="vi-VN"/>
         </w:rPr>
       </w:pPr>
       <w:r>
         <w:rPr>
+          <w:sz w:val="36"/>
+          <w:szCs w:val="36"/>
           <w:lang w:val="vi-VN"/>
         </w:rPr>
         <w:t>Không có phân quyền, chỉ admin mới có quyền truy cập hệ thống</w:t>
@@ -48,11 +53,15 @@
           <w:numId w:val="1"/>
         </w:numPr>
         <w:rPr>
+          <w:sz w:val="36"/>
+          <w:szCs w:val="36"/>
           <w:lang w:val="vi-VN"/>
         </w:rPr>
       </w:pPr>
       <w:r>
         <w:rPr>
+          <w:sz w:val="36"/>
+          <w:szCs w:val="36"/>
           <w:lang w:val="vi-VN"/>
         </w:rPr>
         <w:t>Quản lý loại vật liệu (gạch, cát)</w:t>
@@ -66,11 +75,15 @@
           <w:numId w:val="1"/>
         </w:numPr>
         <w:rPr>
+          <w:sz w:val="36"/>
+          <w:szCs w:val="36"/>
           <w:lang w:val="vi-VN"/>
         </w:rPr>
       </w:pPr>
       <w:r>
         <w:rPr>
+          <w:sz w:val="36"/>
+          <w:szCs w:val="36"/>
           <w:lang w:val="vi-VN"/>
         </w:rPr>
         <w:t>Quản lý vật liệu (gạch xxx, gạch yyy)</w:t>
@@ -84,14 +97,26 @@
           <w:numId w:val="1"/>
         </w:numPr>
         <w:rPr>
+          <w:sz w:val="36"/>
+          <w:szCs w:val="36"/>
           <w:lang w:val="vi-VN"/>
         </w:rPr>
       </w:pPr>
       <w:r>
         <w:rPr>
-          <w:lang w:val="vi-VN"/>
-        </w:rPr>
-        <w:t>Quản lý người mua</w:t>
+          <w:sz w:val="36"/>
+          <w:szCs w:val="36"/>
+          <w:lang w:val="vi-VN"/>
+        </w:rPr>
+        <w:t xml:space="preserve">Quản lý </w:t>
+      </w:r>
+      <w:r>
+        <w:rPr>
+          <w:sz w:val="36"/>
+          <w:szCs w:val="36"/>
+          <w:lang w:val="vi-VN"/>
+        </w:rPr>
+        <w:t>nhà cung cấp</w:t>
       </w:r>
     </w:p>
     <w:p>
@@ -102,14 +127,62 @@
           <w:numId w:val="1"/>
         </w:numPr>
         <w:rPr>
+          <w:sz w:val="36"/>
+          <w:szCs w:val="36"/>
           <w:lang w:val="vi-VN"/>
         </w:rPr>
       </w:pPr>
       <w:r>
         <w:rPr>
+          <w:sz w:val="36"/>
+          <w:szCs w:val="36"/>
           <w:lang w:val="vi-VN"/>
         </w:rPr>
         <w:t>Quản lý hoá đơn (hoá đơn cho nhập tay)</w:t>
+      </w:r>
+      <w:r>
+        <w:rPr>
+          <w:sz w:val="36"/>
+          <w:szCs w:val="36"/>
+          <w:lang w:val="vi-VN"/>
+        </w:rPr>
+        <w:t xml:space="preserve"> (hoá đơn này là giữa admin và bên cung cấp vật liệu)</w:t>
+      </w:r>
+    </w:p>
+    <w:p>
+      <w:pPr>
+        <w:pStyle w:val="ListParagraph"/>
+        <w:rPr>
+          <w:sz w:val="36"/>
+          <w:szCs w:val="36"/>
+          <w:lang w:val="vi-VN"/>
+        </w:rPr>
+      </w:pPr>
+      <w:r>
+        <w:rPr>
+          <w:sz w:val="36"/>
+          <w:szCs w:val="36"/>
+          <w:lang w:val="vi-VN"/>
+        </w:rPr>
+        <w:t>+ Hoá đơn nhập</w:t>
+      </w:r>
+    </w:p>
+    <w:p>
+      <w:pPr>
+        <w:pStyle w:val="ListParagraph"/>
+        <w:rPr>
+          <w:sz w:val="36"/>
+          <w:szCs w:val="36"/>
+          <w:lang w:val="vi-VN"/>
+        </w:rPr>
+      </w:pPr>
+      <w:r>
+        <w:rPr>
+          <w:sz w:val="36"/>
+          <w:szCs w:val="36"/>
+          <w:lang w:val="vi-VN"/>
+        </w:rPr>
+        <w:t>+ Hoá đơn xuất</w:t>
       </w:r>
     </w:p>
     <w:p>
@@ -120,11 +193,15 @@
           <w:numId w:val="1"/>
         </w:numPr>
         <w:rPr>
+          <w:sz w:val="36"/>
+          <w:szCs w:val="36"/>
           <w:lang w:val="vi-VN"/>
         </w:rPr>
       </w:pPr>
       <w:r>
         <w:rPr>
+          <w:sz w:val="36"/>
+          <w:szCs w:val="36"/>
           <w:lang w:val="vi-VN"/>
         </w:rPr>
         <w:t>Thống kê tồn kho, bán chạy nhất, giá cao nhất, giá thấp nhất, người mua nhiều nhất</w:t>
@@ -138,11 +215,15 @@
           <w:numId w:val="1"/>
         </w:numPr>
         <w:rPr>
+          <w:sz w:val="36"/>
+          <w:szCs w:val="36"/>
           <w:lang w:val="vi-VN"/>
         </w:rPr>
       </w:pPr>
       <w:r>
         <w:rPr>
+          <w:sz w:val="36"/>
+          <w:szCs w:val="36"/>
           <w:lang w:val="vi-VN"/>
         </w:rPr>
         <w:t>Giao diện chia ra danh mục để chọn từng mục quản lý cho tiện (kiểu admin)</w:t>
@@ -156,11 +237,15 @@
           <w:numId w:val="1"/>
         </w:numPr>
         <w:rPr>
+          <w:sz w:val="36"/>
+          <w:szCs w:val="36"/>
           <w:lang w:val="vi-VN"/>
         </w:rPr>
       </w:pPr>
       <w:r>
         <w:rPr>
+          <w:sz w:val="36"/>
+          <w:szCs w:val="36"/>
           <w:lang w:val="vi-VN"/>
         </w:rPr>
         <w:t>Công nghệ: Spring Boot, MySQL</w:t>
@@ -174,11 +259,15 @@
           <w:numId w:val="1"/>
         </w:numPr>
         <w:rPr>
+          <w:sz w:val="36"/>
+          <w:szCs w:val="36"/>
           <w:lang w:val="vi-VN"/>
         </w:rPr>
       </w:pPr>
       <w:r>
         <w:rPr>
+          <w:sz w:val="36"/>
+          <w:szCs w:val="36"/>
           <w:lang w:val="vi-VN"/>
         </w:rPr>
         <w:t>Thời gian hoàn thành: 29/10</w:t>
@@ -192,22 +281,19 @@
           <w:numId w:val="1"/>
         </w:numPr>
         <w:rPr>
+          <w:sz w:val="36"/>
+          <w:szCs w:val="36"/>
           <w:lang w:val="vi-VN"/>
         </w:rPr>
       </w:pPr>
       <w:r>
         <w:rPr>
+          <w:sz w:val="36"/>
+          <w:szCs w:val="36"/>
           <w:lang w:val="vi-VN"/>
         </w:rPr>
         <w:t>Giá: 4m bao gồm code, báo cáo, setup và hướng dẫn sơ về flow chạy chương trình, và code flow, chi tiết em tự tìm hiểu, chỗ nào vướng thì setup 1,2 buổi meeting a support.</w:t>
       </w:r>
-    </w:p>
-    <w:p>
-      <w:pPr>
-        <w:rPr>
-          <w:lang w:val="vi-VN"/>
-        </w:rPr>
-      </w:pPr>
     </w:p>
     <w:p>
       <w:pPr>
@@ -217,11 +303,15 @@
           <w:numId w:val="1"/>
         </w:numPr>
         <w:rPr>
+          <w:sz w:val="36"/>
+          <w:szCs w:val="36"/>
           <w:lang w:val="vi-VN"/>
         </w:rPr>
       </w:pPr>
       <w:r>
         <w:rPr>
+          <w:sz w:val="36"/>
+          <w:szCs w:val="36"/>
           <w:lang w:val="vi-VN"/>
         </w:rPr>
         <w:t>Chia làm 4 đợt thanh toán, 1 lần cọc, 3 lần sau demo: cọc 20%, 25%, 25%, 30%</w:t>

</xml_diff>

<commit_message>
quan ly hoa don nhap va xuat
</commit_message>
<xml_diff>
--- a/QL VLXD.docx
+++ b/QL VLXD.docx
@@ -33,6 +33,7 @@
         <w:rPr>
           <w:sz w:val="36"/>
           <w:szCs w:val="36"/>
+          <w:highlight w:val="yellow"/>
           <w:lang w:val="vi-VN"/>
         </w:rPr>
       </w:pPr>
@@ -40,6 +41,7 @@
         <w:rPr>
           <w:sz w:val="36"/>
           <w:szCs w:val="36"/>
+          <w:highlight w:val="yellow"/>
           <w:lang w:val="vi-VN"/>
         </w:rPr>
         <w:t>Không có phân quyền, chỉ admin mới có quyền truy cập hệ thống</w:t>
@@ -55,6 +57,7 @@
         <w:rPr>
           <w:sz w:val="36"/>
           <w:szCs w:val="36"/>
+          <w:highlight w:val="yellow"/>
           <w:lang w:val="vi-VN"/>
         </w:rPr>
       </w:pPr>
@@ -62,6 +65,7 @@
         <w:rPr>
           <w:sz w:val="36"/>
           <w:szCs w:val="36"/>
+          <w:highlight w:val="yellow"/>
           <w:lang w:val="vi-VN"/>
         </w:rPr>
         <w:t>Quản lý loại vật liệu (gạch, cát)</w:t>
@@ -77,6 +81,7 @@
         <w:rPr>
           <w:sz w:val="36"/>
           <w:szCs w:val="36"/>
+          <w:highlight w:val="yellow"/>
           <w:lang w:val="vi-VN"/>
         </w:rPr>
       </w:pPr>
@@ -84,6 +89,7 @@
         <w:rPr>
           <w:sz w:val="36"/>
           <w:szCs w:val="36"/>
+          <w:highlight w:val="yellow"/>
           <w:lang w:val="vi-VN"/>
         </w:rPr>
         <w:t>Quản lý vật liệu (gạch xxx, gạch yyy)</w:t>
@@ -99,6 +105,7 @@
         <w:rPr>
           <w:sz w:val="36"/>
           <w:szCs w:val="36"/>
+          <w:highlight w:val="yellow"/>
           <w:lang w:val="vi-VN"/>
         </w:rPr>
       </w:pPr>
@@ -106,6 +113,7 @@
         <w:rPr>
           <w:sz w:val="36"/>
           <w:szCs w:val="36"/>
+          <w:highlight w:val="yellow"/>
           <w:lang w:val="vi-VN"/>
         </w:rPr>
         <w:t xml:space="preserve">Quản lý </w:t>
@@ -114,6 +122,7 @@
         <w:rPr>
           <w:sz w:val="36"/>
           <w:szCs w:val="36"/>
+          <w:highlight w:val="yellow"/>
           <w:lang w:val="vi-VN"/>
         </w:rPr>
         <w:t>nhà cung cấp</w:t>
@@ -217,6 +226,7 @@
         <w:rPr>
           <w:sz w:val="36"/>
           <w:szCs w:val="36"/>
+          <w:highlight w:val="yellow"/>
           <w:lang w:val="vi-VN"/>
         </w:rPr>
       </w:pPr>
@@ -224,6 +234,7 @@
         <w:rPr>
           <w:sz w:val="36"/>
           <w:szCs w:val="36"/>
+          <w:highlight w:val="yellow"/>
           <w:lang w:val="vi-VN"/>
         </w:rPr>
         <w:t>Giao diện chia ra danh mục để chọn từng mục quản lý cho tiện (kiểu admin)</w:t>
@@ -239,6 +250,7 @@
         <w:rPr>
           <w:sz w:val="36"/>
           <w:szCs w:val="36"/>
+          <w:highlight w:val="yellow"/>
           <w:lang w:val="vi-VN"/>
         </w:rPr>
       </w:pPr>
@@ -246,6 +258,7 @@
         <w:rPr>
           <w:sz w:val="36"/>
           <w:szCs w:val="36"/>
+          <w:highlight w:val="yellow"/>
           <w:lang w:val="vi-VN"/>
         </w:rPr>
         <w:t>Công nghệ: Spring Boot, MySQL</w:t>

</xml_diff>